<commit_message>
changed section to be correct (61)
</commit_message>
<xml_diff>
--- a/week1/lab1/Lab1_ColeBardin_AnswerSheet.docx
+++ b/week1/lab1/Lab1_ColeBardin_AnswerSheet.docx
@@ -102,9 +102,71 @@
           <w:sz w:val="20"/>
           <w:szCs w:val="20"/>
         </w:rPr>
-        <w:t>Lab #</w:t>
-      </w:r>
-      <w:proofErr w:type="gramStart"/>
+        <w:t>Lab #1</w:t>
+      </w:r>
+      <w:r>
+        <w:rPr>
+          <w:rFonts w:ascii="Times New Roman" w:hAnsi="Times New Roman" w:cs="Times New Roman"/>
+          <w:b/>
+          <w:sz w:val="20"/>
+          <w:szCs w:val="20"/>
+        </w:rPr>
+        <w:t>:</w:t>
+      </w:r>
+      <w:r>
+        <w:rPr>
+          <w:rFonts w:ascii="Times New Roman" w:hAnsi="Times New Roman" w:cs="Times New Roman"/>
+          <w:b/>
+          <w:sz w:val="20"/>
+          <w:szCs w:val="20"/>
+        </w:rPr>
+        <w:t>Bertalanffy</w:t>
+      </w:r>
+      <w:r>
+        <w:rPr>
+          <w:rFonts w:ascii="Times New Roman" w:hAnsi="Times New Roman" w:cs="Times New Roman"/>
+          <w:b/>
+          <w:sz w:val="20"/>
+          <w:szCs w:val="20"/>
+        </w:rPr>
+        <w:t xml:space="preserve"> Model     </w:t>
+      </w:r>
+      <w:r>
+        <w:rPr>
+          <w:rFonts w:ascii="Times New Roman" w:hAnsi="Times New Roman" w:cs="Times New Roman"/>
+          <w:b/>
+          <w:sz w:val="20"/>
+          <w:szCs w:val="20"/>
+        </w:rPr>
+        <w:t xml:space="preserve"> </w:t>
+      </w:r>
+      <w:r>
+        <w:rPr>
+          <w:rFonts w:ascii="Times New Roman" w:hAnsi="Times New Roman" w:cs="Times New Roman"/>
+          <w:b/>
+          <w:sz w:val="20"/>
+          <w:szCs w:val="20"/>
+        </w:rPr>
+        <w:t xml:space="preserve">Lab </w:t>
+      </w:r>
+      <w:r>
+        <w:rPr>
+          <w:rFonts w:ascii="Times New Roman" w:hAnsi="Times New Roman" w:cs="Times New Roman"/>
+          <w:b/>
+          <w:sz w:val="20"/>
+          <w:szCs w:val="20"/>
+        </w:rPr>
+        <w:t xml:space="preserve">Section: </w:t>
+      </w:r>
+      <w:r>
+        <w:rPr>
+          <w:rFonts w:ascii="Times New Roman" w:hAnsi="Times New Roman" w:cs="Times New Roman"/>
+          <w:b/>
+          <w:sz w:val="20"/>
+          <w:szCs w:val="20"/>
+        </w:rPr>
+        <w:t>6</w:t>
+      </w:r>
       <w:r>
         <w:rPr>
           <w:rFonts w:ascii="Times New Roman" w:hAnsi="Times New Roman" w:cs="Times New Roman"/>
@@ -113,70 +175,6 @@
           <w:szCs w:val="20"/>
         </w:rPr>
         <w:t>1</w:t>
-      </w:r>
-      <w:r>
-        <w:rPr>
-          <w:rFonts w:ascii="Times New Roman" w:hAnsi="Times New Roman" w:cs="Times New Roman"/>
-          <w:b/>
-          <w:sz w:val="20"/>
-          <w:szCs w:val="20"/>
-        </w:rPr>
-        <w:t>:</w:t>
-      </w:r>
-      <w:r>
-        <w:rPr>
-          <w:rFonts w:ascii="Times New Roman" w:hAnsi="Times New Roman" w:cs="Times New Roman"/>
-          <w:b/>
-          <w:sz w:val="20"/>
-          <w:szCs w:val="20"/>
-        </w:rPr>
-        <w:t>Bertalanffy</w:t>
-      </w:r>
-      <w:proofErr w:type="gramEnd"/>
-      <w:r>
-        <w:rPr>
-          <w:rFonts w:ascii="Times New Roman" w:hAnsi="Times New Roman" w:cs="Times New Roman"/>
-          <w:b/>
-          <w:sz w:val="20"/>
-          <w:szCs w:val="20"/>
-        </w:rPr>
-        <w:t xml:space="preserve"> Model     </w:t>
-      </w:r>
-      <w:r>
-        <w:rPr>
-          <w:rFonts w:ascii="Times New Roman" w:hAnsi="Times New Roman" w:cs="Times New Roman"/>
-          <w:b/>
-          <w:sz w:val="20"/>
-          <w:szCs w:val="20"/>
-        </w:rPr>
-        <w:t xml:space="preserve"> </w:t>
-      </w:r>
-      <w:r>
-        <w:rPr>
-          <w:rFonts w:ascii="Times New Roman" w:hAnsi="Times New Roman" w:cs="Times New Roman"/>
-          <w:b/>
-          <w:sz w:val="20"/>
-          <w:szCs w:val="20"/>
-        </w:rPr>
-        <w:t xml:space="preserve">Lab </w:t>
-      </w:r>
-      <w:r>
-        <w:rPr>
-          <w:rFonts w:ascii="Times New Roman" w:hAnsi="Times New Roman" w:cs="Times New Roman"/>
-          <w:b/>
-          <w:sz w:val="20"/>
-          <w:szCs w:val="20"/>
-        </w:rPr>
-        <w:t xml:space="preserve">Section: </w:t>
-      </w:r>
-      <w:r>
-        <w:rPr>
-          <w:rFonts w:ascii="Times New Roman" w:hAnsi="Times New Roman" w:cs="Times New Roman"/>
-          <w:b/>
-          <w:sz w:val="20"/>
-          <w:szCs w:val="20"/>
-        </w:rPr>
-        <w:t>62</w:t>
       </w:r>
       <w:r>
         <w:rPr>
@@ -498,35 +496,7 @@
                               <w:rPr>
                                 <w:color w:val="FF0000"/>
                               </w:rPr>
-                              <w:t>C + 25*</w:t>
-                            </w:r>
-                            <w:proofErr w:type="spellStart"/>
-                            <w:r>
-                              <w:rPr>
-                                <w:color w:val="FF0000"/>
-                              </w:rPr>
-                              <w:t>atan</w:t>
-                            </w:r>
-                            <w:proofErr w:type="spellEnd"/>
-                            <w:r>
-                              <w:rPr>
-                                <w:color w:val="FF0000"/>
-                              </w:rPr>
-                              <w:t>(x) + 50*</w:t>
-                            </w:r>
-                            <w:proofErr w:type="spellStart"/>
-                            <w:r>
-                              <w:rPr>
-                                <w:color w:val="FF0000"/>
-                              </w:rPr>
-                              <w:t>atanh</w:t>
-                            </w:r>
-                            <w:proofErr w:type="spellEnd"/>
-                            <w:r>
-                              <w:rPr>
-                                <w:color w:val="FF0000"/>
-                              </w:rPr>
-                              <w:t>(x)</w:t>
+                              <w:t>C + 25*atan(x) + 50*atanh(x)</w:t>
                             </w:r>
                           </w:p>
                           <w:p>
@@ -557,23 +527,13 @@
                                 <w:szCs w:val="20"/>
                               </w:rPr>
                             </w:pPr>
-                            <w:proofErr w:type="spellStart"/>
                             <w:r>
                               <w:rPr>
                                 <w:rFonts w:ascii="Menlo" w:eastAsia="Times New Roman" w:hAnsi="Menlo" w:cs="Menlo"/>
                                 <w:sz w:val="20"/>
                                 <w:szCs w:val="20"/>
                               </w:rPr>
-                              <w:t>clc</w:t>
-                            </w:r>
-                            <w:proofErr w:type="spellEnd"/>
-                            <w:r>
-                              <w:rPr>
-                                <w:rFonts w:ascii="Menlo" w:eastAsia="Times New Roman" w:hAnsi="Menlo" w:cs="Menlo"/>
-                                <w:sz w:val="20"/>
-                                <w:szCs w:val="20"/>
-                              </w:rPr>
-                              <w:t xml:space="preserve">, clear, close </w:t>
+                              <w:t xml:space="preserve">clc, clear, close </w:t>
                             </w:r>
                             <w:r>
                               <w:rPr>
@@ -594,23 +554,13 @@
                                 <w:szCs w:val="20"/>
                               </w:rPr>
                             </w:pPr>
-                            <w:proofErr w:type="spellStart"/>
                             <w:r>
                               <w:rPr>
                                 <w:rFonts w:ascii="Menlo" w:eastAsia="Times New Roman" w:hAnsi="Menlo" w:cs="Menlo"/>
                                 <w:sz w:val="20"/>
                                 <w:szCs w:val="20"/>
                               </w:rPr>
-                              <w:t>syms</w:t>
-                            </w:r>
-                            <w:proofErr w:type="spellEnd"/>
-                            <w:r>
-                              <w:rPr>
-                                <w:rFonts w:ascii="Menlo" w:eastAsia="Times New Roman" w:hAnsi="Menlo" w:cs="Menlo"/>
-                                <w:sz w:val="20"/>
-                                <w:szCs w:val="20"/>
-                              </w:rPr>
-                              <w:t xml:space="preserve"> </w:t>
+                              <w:t xml:space="preserve">syms </w:t>
                             </w:r>
                             <w:r>
                               <w:rPr>
@@ -663,25 +613,7 @@
                                 <w:sz w:val="20"/>
                                 <w:szCs w:val="20"/>
                               </w:rPr>
-                              <w:t xml:space="preserve">Y = </w:t>
-                            </w:r>
-                            <w:proofErr w:type="gramStart"/>
-                            <w:r>
-                              <w:rPr>
-                                <w:rFonts w:ascii="Menlo" w:eastAsia="Times New Roman" w:hAnsi="Menlo" w:cs="Menlo"/>
-                                <w:sz w:val="20"/>
-                                <w:szCs w:val="20"/>
-                              </w:rPr>
-                              <w:t>int(</w:t>
-                            </w:r>
-                            <w:proofErr w:type="gramEnd"/>
-                            <w:r>
-                              <w:rPr>
-                                <w:rFonts w:ascii="Menlo" w:eastAsia="Times New Roman" w:hAnsi="Menlo" w:cs="Menlo"/>
-                                <w:sz w:val="20"/>
-                                <w:szCs w:val="20"/>
-                              </w:rPr>
-                              <w:t>y, x) + C</w:t>
+                              <w:t>Y = int(y, x) + C</w:t>
                             </w:r>
                           </w:p>
                           <w:p>
@@ -752,35 +684,7 @@
                         <w:rPr>
                           <w:color w:val="FF0000"/>
                         </w:rPr>
-                        <w:t>C + 25*</w:t>
-                      </w:r>
-                      <w:proofErr w:type="spellStart"/>
-                      <w:r>
-                        <w:rPr>
-                          <w:color w:val="FF0000"/>
-                        </w:rPr>
-                        <w:t>atan</w:t>
-                      </w:r>
-                      <w:proofErr w:type="spellEnd"/>
-                      <w:r>
-                        <w:rPr>
-                          <w:color w:val="FF0000"/>
-                        </w:rPr>
-                        <w:t>(x) + 50*</w:t>
-                      </w:r>
-                      <w:proofErr w:type="spellStart"/>
-                      <w:r>
-                        <w:rPr>
-                          <w:color w:val="FF0000"/>
-                        </w:rPr>
-                        <w:t>atanh</w:t>
-                      </w:r>
-                      <w:proofErr w:type="spellEnd"/>
-                      <w:r>
-                        <w:rPr>
-                          <w:color w:val="FF0000"/>
-                        </w:rPr>
-                        <w:t>(x)</w:t>
+                        <w:t>C + 25*atan(x) + 50*atanh(x)</w:t>
                       </w:r>
                     </w:p>
                     <w:p>
@@ -811,23 +715,13 @@
                           <w:szCs w:val="20"/>
                         </w:rPr>
                       </w:pPr>
-                      <w:proofErr w:type="spellStart"/>
                       <w:r>
                         <w:rPr>
                           <w:rFonts w:ascii="Menlo" w:eastAsia="Times New Roman" w:hAnsi="Menlo" w:cs="Menlo"/>
                           <w:sz w:val="20"/>
                           <w:szCs w:val="20"/>
                         </w:rPr>
-                        <w:t>clc</w:t>
-                      </w:r>
-                      <w:proofErr w:type="spellEnd"/>
-                      <w:r>
-                        <w:rPr>
-                          <w:rFonts w:ascii="Menlo" w:eastAsia="Times New Roman" w:hAnsi="Menlo" w:cs="Menlo"/>
-                          <w:sz w:val="20"/>
-                          <w:szCs w:val="20"/>
-                        </w:rPr>
-                        <w:t xml:space="preserve">, clear, close </w:t>
+                        <w:t xml:space="preserve">clc, clear, close </w:t>
                       </w:r>
                       <w:r>
                         <w:rPr>
@@ -848,23 +742,13 @@
                           <w:szCs w:val="20"/>
                         </w:rPr>
                       </w:pPr>
-                      <w:proofErr w:type="spellStart"/>
                       <w:r>
                         <w:rPr>
                           <w:rFonts w:ascii="Menlo" w:eastAsia="Times New Roman" w:hAnsi="Menlo" w:cs="Menlo"/>
                           <w:sz w:val="20"/>
                           <w:szCs w:val="20"/>
                         </w:rPr>
-                        <w:t>syms</w:t>
-                      </w:r>
-                      <w:proofErr w:type="spellEnd"/>
-                      <w:r>
-                        <w:rPr>
-                          <w:rFonts w:ascii="Menlo" w:eastAsia="Times New Roman" w:hAnsi="Menlo" w:cs="Menlo"/>
-                          <w:sz w:val="20"/>
-                          <w:szCs w:val="20"/>
-                        </w:rPr>
-                        <w:t xml:space="preserve"> </w:t>
+                        <w:t xml:space="preserve">syms </w:t>
                       </w:r>
                       <w:r>
                         <w:rPr>
@@ -917,25 +801,7 @@
                           <w:sz w:val="20"/>
                           <w:szCs w:val="20"/>
                         </w:rPr>
-                        <w:t xml:space="preserve">Y = </w:t>
-                      </w:r>
-                      <w:proofErr w:type="gramStart"/>
-                      <w:r>
-                        <w:rPr>
-                          <w:rFonts w:ascii="Menlo" w:eastAsia="Times New Roman" w:hAnsi="Menlo" w:cs="Menlo"/>
-                          <w:sz w:val="20"/>
-                          <w:szCs w:val="20"/>
-                        </w:rPr>
-                        <w:t>int(</w:t>
-                      </w:r>
-                      <w:proofErr w:type="gramEnd"/>
-                      <w:r>
-                        <w:rPr>
-                          <w:rFonts w:ascii="Menlo" w:eastAsia="Times New Roman" w:hAnsi="Menlo" w:cs="Menlo"/>
-                          <w:sz w:val="20"/>
-                          <w:szCs w:val="20"/>
-                        </w:rPr>
-                        <w:t>y, x) + C</w:t>
+                        <w:t>Y = int(y, x) + C</w:t>
                       </w:r>
                     </w:p>
                     <w:p>
@@ -1105,23 +971,13 @@
                                 <w:szCs w:val="20"/>
                               </w:rPr>
                             </w:pPr>
-                            <w:proofErr w:type="spellStart"/>
                             <w:r>
                               <w:rPr>
                                 <w:rFonts w:ascii="Menlo" w:eastAsia="Times New Roman" w:hAnsi="Menlo" w:cs="Menlo"/>
                                 <w:sz w:val="20"/>
                                 <w:szCs w:val="20"/>
                               </w:rPr>
-                              <w:t>clc</w:t>
-                            </w:r>
-                            <w:proofErr w:type="spellEnd"/>
-                            <w:r>
-                              <w:rPr>
-                                <w:rFonts w:ascii="Menlo" w:eastAsia="Times New Roman" w:hAnsi="Menlo" w:cs="Menlo"/>
-                                <w:sz w:val="20"/>
-                                <w:szCs w:val="20"/>
-                              </w:rPr>
-                              <w:t xml:space="preserve">, clear, close </w:t>
+                              <w:t xml:space="preserve">clc, clear, close </w:t>
                             </w:r>
                             <w:r>
                               <w:rPr>
@@ -1142,23 +998,13 @@
                                 <w:szCs w:val="20"/>
                               </w:rPr>
                             </w:pPr>
-                            <w:proofErr w:type="spellStart"/>
                             <w:r>
                               <w:rPr>
                                 <w:rFonts w:ascii="Menlo" w:eastAsia="Times New Roman" w:hAnsi="Menlo" w:cs="Menlo"/>
                                 <w:sz w:val="20"/>
                                 <w:szCs w:val="20"/>
                               </w:rPr>
-                              <w:t>syms</w:t>
-                            </w:r>
-                            <w:proofErr w:type="spellEnd"/>
-                            <w:r>
-                              <w:rPr>
-                                <w:rFonts w:ascii="Menlo" w:eastAsia="Times New Roman" w:hAnsi="Menlo" w:cs="Menlo"/>
-                                <w:sz w:val="20"/>
-                                <w:szCs w:val="20"/>
-                              </w:rPr>
-                              <w:t xml:space="preserve"> </w:t>
+                              <w:t xml:space="preserve">syms </w:t>
                             </w:r>
                             <w:r>
                               <w:rPr>
@@ -1193,27 +1039,7 @@
                                 <w:sz w:val="20"/>
                                 <w:szCs w:val="20"/>
                               </w:rPr>
-                              <w:t>DE = diff(</w:t>
-                            </w:r>
-                            <w:proofErr w:type="spellStart"/>
-                            <w:proofErr w:type="gramStart"/>
-                            <w:r>
-                              <w:rPr>
-                                <w:rFonts w:ascii="Menlo" w:eastAsia="Times New Roman" w:hAnsi="Menlo" w:cs="Menlo"/>
-                                <w:sz w:val="20"/>
-                                <w:szCs w:val="20"/>
-                              </w:rPr>
-                              <w:t>y,t</w:t>
-                            </w:r>
-                            <w:proofErr w:type="spellEnd"/>
-                            <w:proofErr w:type="gramEnd"/>
-                            <w:r>
-                              <w:rPr>
-                                <w:rFonts w:ascii="Menlo" w:eastAsia="Times New Roman" w:hAnsi="Menlo" w:cs="Menlo"/>
-                                <w:sz w:val="20"/>
-                                <w:szCs w:val="20"/>
-                              </w:rPr>
-                              <w:t>) + 5*y == 13 + 15*t</w:t>
+                              <w:t>DE = diff(y,t) + 5*y == 13 + 15*t</w:t>
                             </w:r>
                           </w:p>
                           <w:p>
@@ -1241,35 +1067,7 @@
                                 <w:sz w:val="20"/>
                                 <w:szCs w:val="20"/>
                               </w:rPr>
-                              <w:t xml:space="preserve">sol = </w:t>
-                            </w:r>
-                            <w:proofErr w:type="spellStart"/>
-                            <w:proofErr w:type="gramStart"/>
-                            <w:r>
-                              <w:rPr>
-                                <w:rFonts w:ascii="Menlo" w:eastAsia="Times New Roman" w:hAnsi="Menlo" w:cs="Menlo"/>
-                                <w:sz w:val="20"/>
-                                <w:szCs w:val="20"/>
-                              </w:rPr>
-                              <w:t>dsolve</w:t>
-                            </w:r>
-                            <w:proofErr w:type="spellEnd"/>
-                            <w:r>
-                              <w:rPr>
-                                <w:rFonts w:ascii="Menlo" w:eastAsia="Times New Roman" w:hAnsi="Menlo" w:cs="Menlo"/>
-                                <w:sz w:val="20"/>
-                                <w:szCs w:val="20"/>
-                              </w:rPr>
-                              <w:t>(</w:t>
-                            </w:r>
-                            <w:proofErr w:type="gramEnd"/>
-                            <w:r>
-                              <w:rPr>
-                                <w:rFonts w:ascii="Menlo" w:eastAsia="Times New Roman" w:hAnsi="Menlo" w:cs="Menlo"/>
-                                <w:sz w:val="20"/>
-                                <w:szCs w:val="20"/>
-                              </w:rPr>
-                              <w:t>DE)</w:t>
+                              <w:t>sol = dsolve(DE)</w:t>
                             </w:r>
                           </w:p>
                           <w:p>
@@ -1354,23 +1152,13 @@
                           <w:szCs w:val="20"/>
                         </w:rPr>
                       </w:pPr>
-                      <w:proofErr w:type="spellStart"/>
                       <w:r>
                         <w:rPr>
                           <w:rFonts w:ascii="Menlo" w:eastAsia="Times New Roman" w:hAnsi="Menlo" w:cs="Menlo"/>
                           <w:sz w:val="20"/>
                           <w:szCs w:val="20"/>
                         </w:rPr>
-                        <w:t>clc</w:t>
-                      </w:r>
-                      <w:proofErr w:type="spellEnd"/>
-                      <w:r>
-                        <w:rPr>
-                          <w:rFonts w:ascii="Menlo" w:eastAsia="Times New Roman" w:hAnsi="Menlo" w:cs="Menlo"/>
-                          <w:sz w:val="20"/>
-                          <w:szCs w:val="20"/>
-                        </w:rPr>
-                        <w:t xml:space="preserve">, clear, close </w:t>
+                        <w:t xml:space="preserve">clc, clear, close </w:t>
                       </w:r>
                       <w:r>
                         <w:rPr>
@@ -1391,23 +1179,13 @@
                           <w:szCs w:val="20"/>
                         </w:rPr>
                       </w:pPr>
-                      <w:proofErr w:type="spellStart"/>
                       <w:r>
                         <w:rPr>
                           <w:rFonts w:ascii="Menlo" w:eastAsia="Times New Roman" w:hAnsi="Menlo" w:cs="Menlo"/>
                           <w:sz w:val="20"/>
                           <w:szCs w:val="20"/>
                         </w:rPr>
-                        <w:t>syms</w:t>
-                      </w:r>
-                      <w:proofErr w:type="spellEnd"/>
-                      <w:r>
-                        <w:rPr>
-                          <w:rFonts w:ascii="Menlo" w:eastAsia="Times New Roman" w:hAnsi="Menlo" w:cs="Menlo"/>
-                          <w:sz w:val="20"/>
-                          <w:szCs w:val="20"/>
-                        </w:rPr>
-                        <w:t xml:space="preserve"> </w:t>
+                        <w:t xml:space="preserve">syms </w:t>
                       </w:r>
                       <w:r>
                         <w:rPr>
@@ -1442,27 +1220,7 @@
                           <w:sz w:val="20"/>
                           <w:szCs w:val="20"/>
                         </w:rPr>
-                        <w:t>DE = diff(</w:t>
-                      </w:r>
-                      <w:proofErr w:type="spellStart"/>
-                      <w:proofErr w:type="gramStart"/>
-                      <w:r>
-                        <w:rPr>
-                          <w:rFonts w:ascii="Menlo" w:eastAsia="Times New Roman" w:hAnsi="Menlo" w:cs="Menlo"/>
-                          <w:sz w:val="20"/>
-                          <w:szCs w:val="20"/>
-                        </w:rPr>
-                        <w:t>y,t</w:t>
-                      </w:r>
-                      <w:proofErr w:type="spellEnd"/>
-                      <w:proofErr w:type="gramEnd"/>
-                      <w:r>
-                        <w:rPr>
-                          <w:rFonts w:ascii="Menlo" w:eastAsia="Times New Roman" w:hAnsi="Menlo" w:cs="Menlo"/>
-                          <w:sz w:val="20"/>
-                          <w:szCs w:val="20"/>
-                        </w:rPr>
-                        <w:t>) + 5*y == 13 + 15*t</w:t>
+                        <w:t>DE = diff(y,t) + 5*y == 13 + 15*t</w:t>
                       </w:r>
                     </w:p>
                     <w:p>
@@ -1490,35 +1248,7 @@
                           <w:sz w:val="20"/>
                           <w:szCs w:val="20"/>
                         </w:rPr>
-                        <w:t xml:space="preserve">sol = </w:t>
-                      </w:r>
-                      <w:proofErr w:type="spellStart"/>
-                      <w:proofErr w:type="gramStart"/>
-                      <w:r>
-                        <w:rPr>
-                          <w:rFonts w:ascii="Menlo" w:eastAsia="Times New Roman" w:hAnsi="Menlo" w:cs="Menlo"/>
-                          <w:sz w:val="20"/>
-                          <w:szCs w:val="20"/>
-                        </w:rPr>
-                        <w:t>dsolve</w:t>
-                      </w:r>
-                      <w:proofErr w:type="spellEnd"/>
-                      <w:r>
-                        <w:rPr>
-                          <w:rFonts w:ascii="Menlo" w:eastAsia="Times New Roman" w:hAnsi="Menlo" w:cs="Menlo"/>
-                          <w:sz w:val="20"/>
-                          <w:szCs w:val="20"/>
-                        </w:rPr>
-                        <w:t>(</w:t>
-                      </w:r>
-                      <w:proofErr w:type="gramEnd"/>
-                      <w:r>
-                        <w:rPr>
-                          <w:rFonts w:ascii="Menlo" w:eastAsia="Times New Roman" w:hAnsi="Menlo" w:cs="Menlo"/>
-                          <w:sz w:val="20"/>
-                          <w:szCs w:val="20"/>
-                        </w:rPr>
-                        <w:t>DE)</w:t>
+                        <w:t>sol = dsolve(DE)</w:t>
                       </w:r>
                     </w:p>
                     <w:p>
@@ -1860,23 +1590,13 @@
                                 <w:szCs w:val="20"/>
                               </w:rPr>
                             </w:pPr>
-                            <w:proofErr w:type="spellStart"/>
                             <w:r>
                               <w:rPr>
                                 <w:rFonts w:ascii="Menlo" w:eastAsia="Times New Roman" w:hAnsi="Menlo" w:cs="Menlo"/>
                                 <w:sz w:val="20"/>
                                 <w:szCs w:val="20"/>
                               </w:rPr>
-                              <w:t>syms</w:t>
-                            </w:r>
-                            <w:proofErr w:type="spellEnd"/>
-                            <w:r>
-                              <w:rPr>
-                                <w:rFonts w:ascii="Menlo" w:eastAsia="Times New Roman" w:hAnsi="Menlo" w:cs="Menlo"/>
-                                <w:sz w:val="20"/>
-                                <w:szCs w:val="20"/>
-                              </w:rPr>
-                              <w:t xml:space="preserve"> </w:t>
+                              <w:t xml:space="preserve">syms </w:t>
                             </w:r>
                             <w:r>
                               <w:rPr>
@@ -1911,27 +1631,7 @@
                                 <w:sz w:val="20"/>
                                 <w:szCs w:val="20"/>
                               </w:rPr>
-                              <w:t>DE = diff(</w:t>
-                            </w:r>
-                            <w:proofErr w:type="spellStart"/>
-                            <w:proofErr w:type="gramStart"/>
-                            <w:r>
-                              <w:rPr>
-                                <w:rFonts w:ascii="Menlo" w:eastAsia="Times New Roman" w:hAnsi="Menlo" w:cs="Menlo"/>
-                                <w:sz w:val="20"/>
-                                <w:szCs w:val="20"/>
-                              </w:rPr>
-                              <w:t>y,t</w:t>
-                            </w:r>
-                            <w:proofErr w:type="spellEnd"/>
-                            <w:proofErr w:type="gramEnd"/>
-                            <w:r>
-                              <w:rPr>
-                                <w:rFonts w:ascii="Menlo" w:eastAsia="Times New Roman" w:hAnsi="Menlo" w:cs="Menlo"/>
-                                <w:sz w:val="20"/>
-                                <w:szCs w:val="20"/>
-                              </w:rPr>
-                              <w:t>) + 5*y == 13 + 15*t</w:t>
+                              <w:t>DE = diff(y,t) + 5*y == 13 + 15*t</w:t>
                             </w:r>
                           </w:p>
                           <w:p>
@@ -1943,51 +1643,13 @@
                                 <w:szCs w:val="20"/>
                               </w:rPr>
                             </w:pPr>
-                            <w:proofErr w:type="spellStart"/>
                             <w:r>
                               <w:rPr>
                                 <w:rFonts w:ascii="Menlo" w:eastAsia="Times New Roman" w:hAnsi="Menlo" w:cs="Menlo"/>
                                 <w:sz w:val="20"/>
                                 <w:szCs w:val="20"/>
                               </w:rPr>
-                              <w:t>sol_spec</w:t>
-                            </w:r>
-                            <w:proofErr w:type="spellEnd"/>
-                            <w:r>
-                              <w:rPr>
-                                <w:rFonts w:ascii="Menlo" w:eastAsia="Times New Roman" w:hAnsi="Menlo" w:cs="Menlo"/>
-                                <w:sz w:val="20"/>
-                                <w:szCs w:val="20"/>
-                              </w:rPr>
-                              <w:t xml:space="preserve"> = </w:t>
-                            </w:r>
-                            <w:proofErr w:type="spellStart"/>
-                            <w:proofErr w:type="gramStart"/>
-                            <w:r>
-                              <w:rPr>
-                                <w:rFonts w:ascii="Menlo" w:eastAsia="Times New Roman" w:hAnsi="Menlo" w:cs="Menlo"/>
-                                <w:sz w:val="20"/>
-                                <w:szCs w:val="20"/>
-                              </w:rPr>
-                              <w:t>dsolve</w:t>
-                            </w:r>
-                            <w:proofErr w:type="spellEnd"/>
-                            <w:r>
-                              <w:rPr>
-                                <w:rFonts w:ascii="Menlo" w:eastAsia="Times New Roman" w:hAnsi="Menlo" w:cs="Menlo"/>
-                                <w:sz w:val="20"/>
-                                <w:szCs w:val="20"/>
-                              </w:rPr>
-                              <w:t>(</w:t>
-                            </w:r>
-                            <w:proofErr w:type="gramEnd"/>
-                            <w:r>
-                              <w:rPr>
-                                <w:rFonts w:ascii="Menlo" w:eastAsia="Times New Roman" w:hAnsi="Menlo" w:cs="Menlo"/>
-                                <w:sz w:val="20"/>
-                                <w:szCs w:val="20"/>
-                              </w:rPr>
-                              <w:t>DE, y(0)==0)</w:t>
+                              <w:t>sol_spec = dsolve(DE, y(0)==0)</w:t>
                             </w:r>
                           </w:p>
                           <w:p>
@@ -2179,23 +1841,13 @@
                           <w:szCs w:val="20"/>
                         </w:rPr>
                       </w:pPr>
-                      <w:proofErr w:type="spellStart"/>
                       <w:r>
                         <w:rPr>
                           <w:rFonts w:ascii="Menlo" w:eastAsia="Times New Roman" w:hAnsi="Menlo" w:cs="Menlo"/>
                           <w:sz w:val="20"/>
                           <w:szCs w:val="20"/>
                         </w:rPr>
-                        <w:t>syms</w:t>
-                      </w:r>
-                      <w:proofErr w:type="spellEnd"/>
-                      <w:r>
-                        <w:rPr>
-                          <w:rFonts w:ascii="Menlo" w:eastAsia="Times New Roman" w:hAnsi="Menlo" w:cs="Menlo"/>
-                          <w:sz w:val="20"/>
-                          <w:szCs w:val="20"/>
-                        </w:rPr>
-                        <w:t xml:space="preserve"> </w:t>
+                        <w:t xml:space="preserve">syms </w:t>
                       </w:r>
                       <w:r>
                         <w:rPr>
@@ -2230,27 +1882,7 @@
                           <w:sz w:val="20"/>
                           <w:szCs w:val="20"/>
                         </w:rPr>
-                        <w:t>DE = diff(</w:t>
-                      </w:r>
-                      <w:proofErr w:type="spellStart"/>
-                      <w:proofErr w:type="gramStart"/>
-                      <w:r>
-                        <w:rPr>
-                          <w:rFonts w:ascii="Menlo" w:eastAsia="Times New Roman" w:hAnsi="Menlo" w:cs="Menlo"/>
-                          <w:sz w:val="20"/>
-                          <w:szCs w:val="20"/>
-                        </w:rPr>
-                        <w:t>y,t</w:t>
-                      </w:r>
-                      <w:proofErr w:type="spellEnd"/>
-                      <w:proofErr w:type="gramEnd"/>
-                      <w:r>
-                        <w:rPr>
-                          <w:rFonts w:ascii="Menlo" w:eastAsia="Times New Roman" w:hAnsi="Menlo" w:cs="Menlo"/>
-                          <w:sz w:val="20"/>
-                          <w:szCs w:val="20"/>
-                        </w:rPr>
-                        <w:t>) + 5*y == 13 + 15*t</w:t>
+                        <w:t>DE = diff(y,t) + 5*y == 13 + 15*t</w:t>
                       </w:r>
                     </w:p>
                     <w:p>
@@ -2262,51 +1894,13 @@
                           <w:szCs w:val="20"/>
                         </w:rPr>
                       </w:pPr>
-                      <w:proofErr w:type="spellStart"/>
                       <w:r>
                         <w:rPr>
                           <w:rFonts w:ascii="Menlo" w:eastAsia="Times New Roman" w:hAnsi="Menlo" w:cs="Menlo"/>
                           <w:sz w:val="20"/>
                           <w:szCs w:val="20"/>
                         </w:rPr>
-                        <w:t>sol_spec</w:t>
-                      </w:r>
-                      <w:proofErr w:type="spellEnd"/>
-                      <w:r>
-                        <w:rPr>
-                          <w:rFonts w:ascii="Menlo" w:eastAsia="Times New Roman" w:hAnsi="Menlo" w:cs="Menlo"/>
-                          <w:sz w:val="20"/>
-                          <w:szCs w:val="20"/>
-                        </w:rPr>
-                        <w:t xml:space="preserve"> = </w:t>
-                      </w:r>
-                      <w:proofErr w:type="spellStart"/>
-                      <w:proofErr w:type="gramStart"/>
-                      <w:r>
-                        <w:rPr>
-                          <w:rFonts w:ascii="Menlo" w:eastAsia="Times New Roman" w:hAnsi="Menlo" w:cs="Menlo"/>
-                          <w:sz w:val="20"/>
-                          <w:szCs w:val="20"/>
-                        </w:rPr>
-                        <w:t>dsolve</w:t>
-                      </w:r>
-                      <w:proofErr w:type="spellEnd"/>
-                      <w:r>
-                        <w:rPr>
-                          <w:rFonts w:ascii="Menlo" w:eastAsia="Times New Roman" w:hAnsi="Menlo" w:cs="Menlo"/>
-                          <w:sz w:val="20"/>
-                          <w:szCs w:val="20"/>
-                        </w:rPr>
-                        <w:t>(</w:t>
-                      </w:r>
-                      <w:proofErr w:type="gramEnd"/>
-                      <w:r>
-                        <w:rPr>
-                          <w:rFonts w:ascii="Menlo" w:eastAsia="Times New Roman" w:hAnsi="Menlo" w:cs="Menlo"/>
-                          <w:sz w:val="20"/>
-                          <w:szCs w:val="20"/>
-                        </w:rPr>
-                        <w:t>DE, y(0)==0)</w:t>
+                        <w:t>sol_spec = dsolve(DE, y(0)==0)</w:t>
                       </w:r>
                     </w:p>
                     <w:p>
@@ -2574,21 +2168,7 @@
                               <w:rPr>
                                 <w:color w:val="FF0000"/>
                               </w:rPr>
-                              <w:t xml:space="preserve">-(exp(-t/6) - </w:t>
-                            </w:r>
-                            <w:proofErr w:type="gramStart"/>
-                            <w:r>
-                              <w:rPr>
-                                <w:color w:val="FF0000"/>
-                              </w:rPr>
-                              <w:t>2)^</w:t>
-                            </w:r>
-                            <w:proofErr w:type="gramEnd"/>
-                            <w:r>
-                              <w:rPr>
-                                <w:color w:val="FF0000"/>
-                              </w:rPr>
-                              <w:t>3</w:t>
+                              <w:t>-(exp(-t/6) - 2)^3</w:t>
                             </w:r>
                           </w:p>
                           <w:p>
@@ -2689,47 +2269,7 @@
                                 <w:sz w:val="20"/>
                                 <w:szCs w:val="20"/>
                               </w:rPr>
-                              <w:t xml:space="preserve">% Now enter the </w:t>
-                            </w:r>
-                            <w:proofErr w:type="spellStart"/>
-                            <w:r>
-                              <w:rPr>
-                                <w:rFonts w:ascii="Courier" w:hAnsi="Courier" w:cs="Courier"/>
-                                <w:color w:val="228B22"/>
-                                <w:sz w:val="20"/>
-                                <w:szCs w:val="20"/>
-                              </w:rPr>
-                              <w:t>Bertalanffy</w:t>
-                            </w:r>
-                            <w:proofErr w:type="spellEnd"/>
-                            <w:r>
-                              <w:rPr>
-                                <w:rFonts w:ascii="Courier" w:hAnsi="Courier" w:cs="Courier"/>
-                                <w:color w:val="228B22"/>
-                                <w:sz w:val="20"/>
-                                <w:szCs w:val="20"/>
-                              </w:rPr>
-                              <w:t xml:space="preserve"> differential equation and name </w:t>
-                            </w:r>
-                            <w:proofErr w:type="gramStart"/>
-                            <w:r>
-                              <w:rPr>
-                                <w:rFonts w:ascii="Courier" w:hAnsi="Courier" w:cs="Courier"/>
-                                <w:color w:val="228B22"/>
-                                <w:sz w:val="20"/>
-                                <w:szCs w:val="20"/>
-                              </w:rPr>
-                              <w:t>it</w:t>
-                            </w:r>
-                            <w:proofErr w:type="gramEnd"/>
-                            <w:r>
-                              <w:rPr>
-                                <w:rFonts w:ascii="Courier" w:hAnsi="Courier" w:cs="Courier"/>
-                                <w:color w:val="228B22"/>
-                                <w:sz w:val="20"/>
-                                <w:szCs w:val="20"/>
-                              </w:rPr>
-                              <w:t xml:space="preserve"> DE. </w:t>
+                              <w:t xml:space="preserve">% Now enter the Bertalanffy differential equation and name it DE. </w:t>
                             </w:r>
                           </w:p>
                           <w:p>
@@ -2747,27 +2287,7 @@
                                 <w:sz w:val="20"/>
                                 <w:szCs w:val="20"/>
                               </w:rPr>
-                              <w:t>DE = diff(</w:t>
-                            </w:r>
-                            <w:proofErr w:type="spellStart"/>
-                            <w:proofErr w:type="gramStart"/>
-                            <w:r>
-                              <w:rPr>
-                                <w:rFonts w:ascii="Menlo" w:eastAsia="Times New Roman" w:hAnsi="Menlo" w:cs="Menlo"/>
-                                <w:sz w:val="20"/>
-                                <w:szCs w:val="20"/>
-                              </w:rPr>
-                              <w:t>V,t</w:t>
-                            </w:r>
-                            <w:proofErr w:type="spellEnd"/>
-                            <w:proofErr w:type="gramEnd"/>
-                            <w:r>
-                              <w:rPr>
-                                <w:rFonts w:ascii="Menlo" w:eastAsia="Times New Roman" w:hAnsi="Menlo" w:cs="Menlo"/>
-                                <w:sz w:val="20"/>
-                                <w:szCs w:val="20"/>
-                              </w:rPr>
-                              <w:t>) == a*(V^(2/3)) - b*V;</w:t>
+                              <w:t>DE = diff(V,t) == a*(V^(2/3)) - b*V;</w:t>
                             </w:r>
                           </w:p>
                           <w:p>
@@ -2803,27 +2323,7 @@
                                 <w:sz w:val="20"/>
                                 <w:szCs w:val="20"/>
                               </w:rPr>
-                              <w:t xml:space="preserve">% Take only </w:t>
-                            </w:r>
-                            <w:proofErr w:type="gramStart"/>
-                            <w:r>
-                              <w:rPr>
-                                <w:rFonts w:ascii="Courier" w:hAnsi="Courier" w:cs="Courier"/>
-                                <w:color w:val="228B22"/>
-                                <w:sz w:val="20"/>
-                                <w:szCs w:val="20"/>
-                              </w:rPr>
-                              <w:t>the  real</w:t>
-                            </w:r>
-                            <w:proofErr w:type="gramEnd"/>
-                            <w:r>
-                              <w:rPr>
-                                <w:rFonts w:ascii="Courier" w:hAnsi="Courier" w:cs="Courier"/>
-                                <w:color w:val="228B22"/>
-                                <w:sz w:val="20"/>
-                                <w:szCs w:val="20"/>
-                              </w:rPr>
-                              <w:t xml:space="preserve"> solution. Ignore the two imaginary solutions. </w:t>
+                              <w:t xml:space="preserve">% Take only the  real solution. Ignore the two imaginary solutions. </w:t>
                             </w:r>
                           </w:p>
                           <w:p>
@@ -2851,35 +2351,7 @@
                                 <w:sz w:val="20"/>
                                 <w:szCs w:val="20"/>
                               </w:rPr>
-                              <w:t xml:space="preserve">sol = </w:t>
-                            </w:r>
-                            <w:proofErr w:type="spellStart"/>
-                            <w:proofErr w:type="gramStart"/>
-                            <w:r>
-                              <w:rPr>
-                                <w:rFonts w:ascii="Menlo" w:eastAsia="Times New Roman" w:hAnsi="Menlo" w:cs="Menlo"/>
-                                <w:sz w:val="20"/>
-                                <w:szCs w:val="20"/>
-                              </w:rPr>
-                              <w:t>dsolve</w:t>
-                            </w:r>
-                            <w:proofErr w:type="spellEnd"/>
-                            <w:r>
-                              <w:rPr>
-                                <w:rFonts w:ascii="Menlo" w:eastAsia="Times New Roman" w:hAnsi="Menlo" w:cs="Menlo"/>
-                                <w:sz w:val="20"/>
-                                <w:szCs w:val="20"/>
-                              </w:rPr>
-                              <w:t>(</w:t>
-                            </w:r>
-                            <w:proofErr w:type="gramEnd"/>
-                            <w:r>
-                              <w:rPr>
-                                <w:rFonts w:ascii="Menlo" w:eastAsia="Times New Roman" w:hAnsi="Menlo" w:cs="Menlo"/>
-                                <w:sz w:val="20"/>
-                                <w:szCs w:val="20"/>
-                              </w:rPr>
-                              <w:t>DE, V(0)==1);</w:t>
+                              <w:t>sol = dsolve(DE, V(0)==1);</w:t>
                             </w:r>
                           </w:p>
                           <w:p>
@@ -2897,25 +2369,7 @@
                                 <w:sz w:val="20"/>
                                 <w:szCs w:val="20"/>
                               </w:rPr>
-                              <w:t xml:space="preserve">sol = </w:t>
-                            </w:r>
-                            <w:proofErr w:type="gramStart"/>
-                            <w:r>
-                              <w:rPr>
-                                <w:rFonts w:ascii="Menlo" w:eastAsia="Times New Roman" w:hAnsi="Menlo" w:cs="Menlo"/>
-                                <w:sz w:val="20"/>
-                                <w:szCs w:val="20"/>
-                              </w:rPr>
-                              <w:t>sol(</w:t>
-                            </w:r>
-                            <w:proofErr w:type="gramEnd"/>
-                            <w:r>
-                              <w:rPr>
-                                <w:rFonts w:ascii="Menlo" w:eastAsia="Times New Roman" w:hAnsi="Menlo" w:cs="Menlo"/>
-                                <w:sz w:val="20"/>
-                                <w:szCs w:val="20"/>
-                              </w:rPr>
-                              <w:t xml:space="preserve">1) </w:t>
+                              <w:t xml:space="preserve">sol = sol(1) </w:t>
                             </w:r>
                             <w:r>
                               <w:rPr>
@@ -3070,21 +2524,7 @@
                         <w:rPr>
                           <w:color w:val="FF0000"/>
                         </w:rPr>
-                        <w:t xml:space="preserve">-(exp(-t/6) - </w:t>
-                      </w:r>
-                      <w:proofErr w:type="gramStart"/>
-                      <w:r>
-                        <w:rPr>
-                          <w:color w:val="FF0000"/>
-                        </w:rPr>
-                        <w:t>2)^</w:t>
-                      </w:r>
-                      <w:proofErr w:type="gramEnd"/>
-                      <w:r>
-                        <w:rPr>
-                          <w:color w:val="FF0000"/>
-                        </w:rPr>
-                        <w:t>3</w:t>
+                        <w:t>-(exp(-t/6) - 2)^3</w:t>
                       </w:r>
                     </w:p>
                     <w:p>
@@ -3185,47 +2625,7 @@
                           <w:sz w:val="20"/>
                           <w:szCs w:val="20"/>
                         </w:rPr>
-                        <w:t xml:space="preserve">% Now enter the </w:t>
-                      </w:r>
-                      <w:proofErr w:type="spellStart"/>
-                      <w:r>
-                        <w:rPr>
-                          <w:rFonts w:ascii="Courier" w:hAnsi="Courier" w:cs="Courier"/>
-                          <w:color w:val="228B22"/>
-                          <w:sz w:val="20"/>
-                          <w:szCs w:val="20"/>
-                        </w:rPr>
-                        <w:t>Bertalanffy</w:t>
-                      </w:r>
-                      <w:proofErr w:type="spellEnd"/>
-                      <w:r>
-                        <w:rPr>
-                          <w:rFonts w:ascii="Courier" w:hAnsi="Courier" w:cs="Courier"/>
-                          <w:color w:val="228B22"/>
-                          <w:sz w:val="20"/>
-                          <w:szCs w:val="20"/>
-                        </w:rPr>
-                        <w:t xml:space="preserve"> differential equation and name </w:t>
-                      </w:r>
-                      <w:proofErr w:type="gramStart"/>
-                      <w:r>
-                        <w:rPr>
-                          <w:rFonts w:ascii="Courier" w:hAnsi="Courier" w:cs="Courier"/>
-                          <w:color w:val="228B22"/>
-                          <w:sz w:val="20"/>
-                          <w:szCs w:val="20"/>
-                        </w:rPr>
-                        <w:t>it</w:t>
-                      </w:r>
-                      <w:proofErr w:type="gramEnd"/>
-                      <w:r>
-                        <w:rPr>
-                          <w:rFonts w:ascii="Courier" w:hAnsi="Courier" w:cs="Courier"/>
-                          <w:color w:val="228B22"/>
-                          <w:sz w:val="20"/>
-                          <w:szCs w:val="20"/>
-                        </w:rPr>
-                        <w:t xml:space="preserve"> DE. </w:t>
+                        <w:t xml:space="preserve">% Now enter the Bertalanffy differential equation and name it DE. </w:t>
                       </w:r>
                     </w:p>
                     <w:p>
@@ -3243,27 +2643,7 @@
                           <w:sz w:val="20"/>
                           <w:szCs w:val="20"/>
                         </w:rPr>
-                        <w:t>DE = diff(</w:t>
-                      </w:r>
-                      <w:proofErr w:type="spellStart"/>
-                      <w:proofErr w:type="gramStart"/>
-                      <w:r>
-                        <w:rPr>
-                          <w:rFonts w:ascii="Menlo" w:eastAsia="Times New Roman" w:hAnsi="Menlo" w:cs="Menlo"/>
-                          <w:sz w:val="20"/>
-                          <w:szCs w:val="20"/>
-                        </w:rPr>
-                        <w:t>V,t</w:t>
-                      </w:r>
-                      <w:proofErr w:type="spellEnd"/>
-                      <w:proofErr w:type="gramEnd"/>
-                      <w:r>
-                        <w:rPr>
-                          <w:rFonts w:ascii="Menlo" w:eastAsia="Times New Roman" w:hAnsi="Menlo" w:cs="Menlo"/>
-                          <w:sz w:val="20"/>
-                          <w:szCs w:val="20"/>
-                        </w:rPr>
-                        <w:t>) == a*(V^(2/3)) - b*V;</w:t>
+                        <w:t>DE = diff(V,t) == a*(V^(2/3)) - b*V;</w:t>
                       </w:r>
                     </w:p>
                     <w:p>
@@ -3299,27 +2679,7 @@
                           <w:sz w:val="20"/>
                           <w:szCs w:val="20"/>
                         </w:rPr>
-                        <w:t xml:space="preserve">% Take only </w:t>
-                      </w:r>
-                      <w:proofErr w:type="gramStart"/>
-                      <w:r>
-                        <w:rPr>
-                          <w:rFonts w:ascii="Courier" w:hAnsi="Courier" w:cs="Courier"/>
-                          <w:color w:val="228B22"/>
-                          <w:sz w:val="20"/>
-                          <w:szCs w:val="20"/>
-                        </w:rPr>
-                        <w:t>the  real</w:t>
-                      </w:r>
-                      <w:proofErr w:type="gramEnd"/>
-                      <w:r>
-                        <w:rPr>
-                          <w:rFonts w:ascii="Courier" w:hAnsi="Courier" w:cs="Courier"/>
-                          <w:color w:val="228B22"/>
-                          <w:sz w:val="20"/>
-                          <w:szCs w:val="20"/>
-                        </w:rPr>
-                        <w:t xml:space="preserve"> solution. Ignore the two imaginary solutions. </w:t>
+                        <w:t xml:space="preserve">% Take only the  real solution. Ignore the two imaginary solutions. </w:t>
                       </w:r>
                     </w:p>
                     <w:p>
@@ -3347,35 +2707,7 @@
                           <w:sz w:val="20"/>
                           <w:szCs w:val="20"/>
                         </w:rPr>
-                        <w:t xml:space="preserve">sol = </w:t>
-                      </w:r>
-                      <w:proofErr w:type="spellStart"/>
-                      <w:proofErr w:type="gramStart"/>
-                      <w:r>
-                        <w:rPr>
-                          <w:rFonts w:ascii="Menlo" w:eastAsia="Times New Roman" w:hAnsi="Menlo" w:cs="Menlo"/>
-                          <w:sz w:val="20"/>
-                          <w:szCs w:val="20"/>
-                        </w:rPr>
-                        <w:t>dsolve</w:t>
-                      </w:r>
-                      <w:proofErr w:type="spellEnd"/>
-                      <w:r>
-                        <w:rPr>
-                          <w:rFonts w:ascii="Menlo" w:eastAsia="Times New Roman" w:hAnsi="Menlo" w:cs="Menlo"/>
-                          <w:sz w:val="20"/>
-                          <w:szCs w:val="20"/>
-                        </w:rPr>
-                        <w:t>(</w:t>
-                      </w:r>
-                      <w:proofErr w:type="gramEnd"/>
-                      <w:r>
-                        <w:rPr>
-                          <w:rFonts w:ascii="Menlo" w:eastAsia="Times New Roman" w:hAnsi="Menlo" w:cs="Menlo"/>
-                          <w:sz w:val="20"/>
-                          <w:szCs w:val="20"/>
-                        </w:rPr>
-                        <w:t>DE, V(0)==1);</w:t>
+                        <w:t>sol = dsolve(DE, V(0)==1);</w:t>
                       </w:r>
                     </w:p>
                     <w:p>
@@ -3393,25 +2725,7 @@
                           <w:sz w:val="20"/>
                           <w:szCs w:val="20"/>
                         </w:rPr>
-                        <w:t xml:space="preserve">sol = </w:t>
-                      </w:r>
-                      <w:proofErr w:type="gramStart"/>
-                      <w:r>
-                        <w:rPr>
-                          <w:rFonts w:ascii="Menlo" w:eastAsia="Times New Roman" w:hAnsi="Menlo" w:cs="Menlo"/>
-                          <w:sz w:val="20"/>
-                          <w:szCs w:val="20"/>
-                        </w:rPr>
-                        <w:t>sol(</w:t>
-                      </w:r>
-                      <w:proofErr w:type="gramEnd"/>
-                      <w:r>
-                        <w:rPr>
-                          <w:rFonts w:ascii="Menlo" w:eastAsia="Times New Roman" w:hAnsi="Menlo" w:cs="Menlo"/>
-                          <w:sz w:val="20"/>
-                          <w:szCs w:val="20"/>
-                        </w:rPr>
-                        <w:t xml:space="preserve">1) </w:t>
+                        <w:t xml:space="preserve">sol = sol(1) </w:t>
                       </w:r>
                       <w:r>
                         <w:rPr>
@@ -3771,7 +3085,6 @@
         </w:rPr>
         <w:t xml:space="preserve"> the </w:t>
       </w:r>
-      <w:proofErr w:type="spellStart"/>
       <w:r>
         <w:rPr>
           <w:rFonts w:ascii="Times New Roman" w:eastAsiaTheme="minorEastAsia" w:hAnsi="Times New Roman" w:cs="Times New Roman"/>
@@ -3781,7 +3094,6 @@
         </w:rPr>
         <w:t>Bertalanffy</w:t>
       </w:r>
-      <w:proofErr w:type="spellEnd"/>
       <w:r>
         <w:rPr>
           <w:rFonts w:ascii="Times New Roman" w:eastAsiaTheme="minorEastAsia" w:hAnsi="Times New Roman" w:cs="Times New Roman"/>
@@ -4100,7 +3412,6 @@
         </w:rPr>
         <w:t xml:space="preserve"> the necrotic curves are shown in </w:t>
       </w:r>
-      <w:proofErr w:type="gramStart"/>
       <w:r>
         <w:rPr>
           <w:rFonts w:ascii="Times New Roman" w:eastAsiaTheme="minorEastAsia" w:hAnsi="Times New Roman" w:cs="Times New Roman"/>
@@ -4110,7 +3421,6 @@
         </w:rPr>
         <w:t>red</w:t>
       </w:r>
-      <w:proofErr w:type="gramEnd"/>
       <w:r>
         <w:rPr>
           <w:rFonts w:ascii="Times New Roman" w:eastAsiaTheme="minorEastAsia" w:hAnsi="Times New Roman" w:cs="Times New Roman"/>
@@ -4963,27 +4273,7 @@
                                 <w:sz w:val="20"/>
                                 <w:szCs w:val="20"/>
                               </w:rPr>
-                              <w:t xml:space="preserve"> using </w:t>
-                            </w:r>
-                            <w:proofErr w:type="gramStart"/>
-                            <w:r>
-                              <w:rPr>
-                                <w:rFonts w:ascii="Courier" w:hAnsi="Courier" w:cs="Courier"/>
-                                <w:color w:val="228B22"/>
-                                <w:sz w:val="20"/>
-                                <w:szCs w:val="20"/>
-                              </w:rPr>
-                              <w:t>solve(</w:t>
-                            </w:r>
-                            <w:proofErr w:type="gramEnd"/>
-                            <w:r>
-                              <w:rPr>
-                                <w:rFonts w:ascii="Courier" w:hAnsi="Courier" w:cs="Courier"/>
-                                <w:color w:val="228B22"/>
-                                <w:sz w:val="20"/>
-                                <w:szCs w:val="20"/>
-                              </w:rPr>
-                              <w:t>)</w:t>
+                              <w:t xml:space="preserve"> using solve()</w:t>
                             </w:r>
                             <w:r>
                               <w:rPr>
@@ -5004,43 +4294,13 @@
                                 <w:szCs w:val="20"/>
                               </w:rPr>
                             </w:pPr>
-                            <w:proofErr w:type="spellStart"/>
                             <w:r>
                               <w:rPr>
                                 <w:rFonts w:ascii="Menlo" w:eastAsia="Times New Roman" w:hAnsi="Menlo" w:cs="Menlo"/>
                                 <w:sz w:val="20"/>
                                 <w:szCs w:val="20"/>
                               </w:rPr>
-                              <w:t>df</w:t>
-                            </w:r>
-                            <w:proofErr w:type="spellEnd"/>
-                            <w:r>
-                              <w:rPr>
-                                <w:rFonts w:ascii="Menlo" w:eastAsia="Times New Roman" w:hAnsi="Menlo" w:cs="Menlo"/>
-                                <w:sz w:val="20"/>
-                                <w:szCs w:val="20"/>
-                              </w:rPr>
-                              <w:t xml:space="preserve"> = diff(</w:t>
-                            </w:r>
-                            <w:proofErr w:type="spellStart"/>
-                            <w:proofErr w:type="gramStart"/>
-                            <w:r>
-                              <w:rPr>
-                                <w:rFonts w:ascii="Menlo" w:eastAsia="Times New Roman" w:hAnsi="Menlo" w:cs="Menlo"/>
-                                <w:sz w:val="20"/>
-                                <w:szCs w:val="20"/>
-                              </w:rPr>
-                              <w:t>f,V</w:t>
-                            </w:r>
-                            <w:proofErr w:type="spellEnd"/>
-                            <w:proofErr w:type="gramEnd"/>
-                            <w:r>
-                              <w:rPr>
-                                <w:rFonts w:ascii="Menlo" w:eastAsia="Times New Roman" w:hAnsi="Menlo" w:cs="Menlo"/>
-                                <w:sz w:val="20"/>
-                                <w:szCs w:val="20"/>
-                              </w:rPr>
-                              <w:t>)</w:t>
+                              <w:t>df = diff(f,V)</w:t>
                             </w:r>
                             <w:r>
                               <w:rPr>
@@ -5060,51 +4320,13 @@
                                 <w:szCs w:val="20"/>
                               </w:rPr>
                             </w:pPr>
-                            <w:proofErr w:type="spellStart"/>
                             <w:r>
                               <w:rPr>
                                 <w:rFonts w:ascii="Menlo" w:eastAsia="Times New Roman" w:hAnsi="Menlo" w:cs="Menlo"/>
                                 <w:sz w:val="20"/>
                                 <w:szCs w:val="20"/>
                               </w:rPr>
-                              <w:t>V_max_growth</w:t>
-                            </w:r>
-                            <w:proofErr w:type="spellEnd"/>
-                            <w:r>
-                              <w:rPr>
-                                <w:rFonts w:ascii="Menlo" w:eastAsia="Times New Roman" w:hAnsi="Menlo" w:cs="Menlo"/>
-                                <w:sz w:val="20"/>
-                                <w:szCs w:val="20"/>
-                              </w:rPr>
-                              <w:t xml:space="preserve"> = </w:t>
-                            </w:r>
-                            <w:proofErr w:type="gramStart"/>
-                            <w:r>
-                              <w:rPr>
-                                <w:rFonts w:ascii="Menlo" w:eastAsia="Times New Roman" w:hAnsi="Menlo" w:cs="Menlo"/>
-                                <w:sz w:val="20"/>
-                                <w:szCs w:val="20"/>
-                              </w:rPr>
-                              <w:t>solve(</w:t>
-                            </w:r>
-                            <w:proofErr w:type="spellStart"/>
-                            <w:proofErr w:type="gramEnd"/>
-                            <w:r>
-                              <w:rPr>
-                                <w:rFonts w:ascii="Menlo" w:eastAsia="Times New Roman" w:hAnsi="Menlo" w:cs="Menlo"/>
-                                <w:sz w:val="20"/>
-                                <w:szCs w:val="20"/>
-                              </w:rPr>
-                              <w:t>df</w:t>
-                            </w:r>
-                            <w:proofErr w:type="spellEnd"/>
-                            <w:r>
-                              <w:rPr>
-                                <w:rFonts w:ascii="Menlo" w:eastAsia="Times New Roman" w:hAnsi="Menlo" w:cs="Menlo"/>
-                                <w:sz w:val="20"/>
-                                <w:szCs w:val="20"/>
-                              </w:rPr>
-                              <w:t>, V)</w:t>
+                              <w:t>V_max_growth = solve(df, V)</w:t>
                             </w:r>
                           </w:p>
                           <w:p>
@@ -5324,27 +4546,7 @@
                           <w:sz w:val="20"/>
                           <w:szCs w:val="20"/>
                         </w:rPr>
-                        <w:t xml:space="preserve"> using </w:t>
-                      </w:r>
-                      <w:proofErr w:type="gramStart"/>
-                      <w:r>
-                        <w:rPr>
-                          <w:rFonts w:ascii="Courier" w:hAnsi="Courier" w:cs="Courier"/>
-                          <w:color w:val="228B22"/>
-                          <w:sz w:val="20"/>
-                          <w:szCs w:val="20"/>
-                        </w:rPr>
-                        <w:t>solve(</w:t>
-                      </w:r>
-                      <w:proofErr w:type="gramEnd"/>
-                      <w:r>
-                        <w:rPr>
-                          <w:rFonts w:ascii="Courier" w:hAnsi="Courier" w:cs="Courier"/>
-                          <w:color w:val="228B22"/>
-                          <w:sz w:val="20"/>
-                          <w:szCs w:val="20"/>
-                        </w:rPr>
-                        <w:t>)</w:t>
+                        <w:t xml:space="preserve"> using solve()</w:t>
                       </w:r>
                       <w:r>
                         <w:rPr>
@@ -5365,43 +4567,13 @@
                           <w:szCs w:val="20"/>
                         </w:rPr>
                       </w:pPr>
-                      <w:proofErr w:type="spellStart"/>
                       <w:r>
                         <w:rPr>
                           <w:rFonts w:ascii="Menlo" w:eastAsia="Times New Roman" w:hAnsi="Menlo" w:cs="Menlo"/>
                           <w:sz w:val="20"/>
                           <w:szCs w:val="20"/>
                         </w:rPr>
-                        <w:t>df</w:t>
-                      </w:r>
-                      <w:proofErr w:type="spellEnd"/>
-                      <w:r>
-                        <w:rPr>
-                          <w:rFonts w:ascii="Menlo" w:eastAsia="Times New Roman" w:hAnsi="Menlo" w:cs="Menlo"/>
-                          <w:sz w:val="20"/>
-                          <w:szCs w:val="20"/>
-                        </w:rPr>
-                        <w:t xml:space="preserve"> = diff(</w:t>
-                      </w:r>
-                      <w:proofErr w:type="spellStart"/>
-                      <w:proofErr w:type="gramStart"/>
-                      <w:r>
-                        <w:rPr>
-                          <w:rFonts w:ascii="Menlo" w:eastAsia="Times New Roman" w:hAnsi="Menlo" w:cs="Menlo"/>
-                          <w:sz w:val="20"/>
-                          <w:szCs w:val="20"/>
-                        </w:rPr>
-                        <w:t>f,V</w:t>
-                      </w:r>
-                      <w:proofErr w:type="spellEnd"/>
-                      <w:proofErr w:type="gramEnd"/>
-                      <w:r>
-                        <w:rPr>
-                          <w:rFonts w:ascii="Menlo" w:eastAsia="Times New Roman" w:hAnsi="Menlo" w:cs="Menlo"/>
-                          <w:sz w:val="20"/>
-                          <w:szCs w:val="20"/>
-                        </w:rPr>
-                        <w:t>)</w:t>
+                        <w:t>df = diff(f,V)</w:t>
                       </w:r>
                       <w:r>
                         <w:rPr>
@@ -5421,51 +4593,13 @@
                           <w:szCs w:val="20"/>
                         </w:rPr>
                       </w:pPr>
-                      <w:proofErr w:type="spellStart"/>
                       <w:r>
                         <w:rPr>
                           <w:rFonts w:ascii="Menlo" w:eastAsia="Times New Roman" w:hAnsi="Menlo" w:cs="Menlo"/>
                           <w:sz w:val="20"/>
                           <w:szCs w:val="20"/>
                         </w:rPr>
-                        <w:t>V_max_growth</w:t>
-                      </w:r>
-                      <w:proofErr w:type="spellEnd"/>
-                      <w:r>
-                        <w:rPr>
-                          <w:rFonts w:ascii="Menlo" w:eastAsia="Times New Roman" w:hAnsi="Menlo" w:cs="Menlo"/>
-                          <w:sz w:val="20"/>
-                          <w:szCs w:val="20"/>
-                        </w:rPr>
-                        <w:t xml:space="preserve"> = </w:t>
-                      </w:r>
-                      <w:proofErr w:type="gramStart"/>
-                      <w:r>
-                        <w:rPr>
-                          <w:rFonts w:ascii="Menlo" w:eastAsia="Times New Roman" w:hAnsi="Menlo" w:cs="Menlo"/>
-                          <w:sz w:val="20"/>
-                          <w:szCs w:val="20"/>
-                        </w:rPr>
-                        <w:t>solve(</w:t>
-                      </w:r>
-                      <w:proofErr w:type="spellStart"/>
-                      <w:proofErr w:type="gramEnd"/>
-                      <w:r>
-                        <w:rPr>
-                          <w:rFonts w:ascii="Menlo" w:eastAsia="Times New Roman" w:hAnsi="Menlo" w:cs="Menlo"/>
-                          <w:sz w:val="20"/>
-                          <w:szCs w:val="20"/>
-                        </w:rPr>
-                        <w:t>df</w:t>
-                      </w:r>
-                      <w:proofErr w:type="spellEnd"/>
-                      <w:r>
-                        <w:rPr>
-                          <w:rFonts w:ascii="Menlo" w:eastAsia="Times New Roman" w:hAnsi="Menlo" w:cs="Menlo"/>
-                          <w:sz w:val="20"/>
-                          <w:szCs w:val="20"/>
-                        </w:rPr>
-                        <w:t>, V)</w:t>
+                        <w:t>V_max_growth = solve(df, V)</w:t>
                       </w:r>
                     </w:p>
                     <w:p>
@@ -5992,27 +5126,7 @@
                                 <w:sz w:val="20"/>
                                 <w:szCs w:val="20"/>
                               </w:rPr>
-                              <w:t>DE = diff(</w:t>
-                            </w:r>
-                            <w:proofErr w:type="spellStart"/>
-                            <w:proofErr w:type="gramStart"/>
-                            <w:r>
-                              <w:rPr>
-                                <w:rFonts w:ascii="Menlo" w:eastAsia="Times New Roman" w:hAnsi="Menlo" w:cs="Menlo"/>
-                                <w:sz w:val="20"/>
-                                <w:szCs w:val="20"/>
-                              </w:rPr>
-                              <w:t>r,t</w:t>
-                            </w:r>
-                            <w:proofErr w:type="spellEnd"/>
-                            <w:proofErr w:type="gramEnd"/>
-                            <w:r>
-                              <w:rPr>
-                                <w:rFonts w:ascii="Menlo" w:eastAsia="Times New Roman" w:hAnsi="Menlo" w:cs="Menlo"/>
-                                <w:sz w:val="20"/>
-                                <w:szCs w:val="20"/>
-                              </w:rPr>
-                              <w:t>) == a1 - b1*r;</w:t>
+                              <w:t>DE = diff(r,t) == a1 - b1*r;</w:t>
                             </w:r>
                           </w:p>
                           <w:p>
@@ -6055,35 +5169,7 @@
                                 <w:sz w:val="20"/>
                                 <w:szCs w:val="20"/>
                               </w:rPr>
-                              <w:t xml:space="preserve">rt = </w:t>
-                            </w:r>
-                            <w:proofErr w:type="spellStart"/>
-                            <w:proofErr w:type="gramStart"/>
-                            <w:r>
-                              <w:rPr>
-                                <w:rFonts w:ascii="Menlo" w:eastAsia="Times New Roman" w:hAnsi="Menlo" w:cs="Menlo"/>
-                                <w:sz w:val="20"/>
-                                <w:szCs w:val="20"/>
-                              </w:rPr>
-                              <w:t>dsolve</w:t>
-                            </w:r>
-                            <w:proofErr w:type="spellEnd"/>
-                            <w:r>
-                              <w:rPr>
-                                <w:rFonts w:ascii="Menlo" w:eastAsia="Times New Roman" w:hAnsi="Menlo" w:cs="Menlo"/>
-                                <w:sz w:val="20"/>
-                                <w:szCs w:val="20"/>
-                              </w:rPr>
-                              <w:t>(</w:t>
-                            </w:r>
-                            <w:proofErr w:type="gramEnd"/>
-                            <w:r>
-                              <w:rPr>
-                                <w:rFonts w:ascii="Menlo" w:eastAsia="Times New Roman" w:hAnsi="Menlo" w:cs="Menlo"/>
-                                <w:sz w:val="20"/>
-                                <w:szCs w:val="20"/>
-                              </w:rPr>
-                              <w:t>DE, r(0)==(3/(4*pi))^ (1/3) )</w:t>
+                              <w:t>rt = dsolve(DE, r(0)==(3/(4*pi))^ (1/3) )</w:t>
                             </w:r>
                             <w:r>
                               <w:rPr>
@@ -6134,25 +5220,7 @@
                                 <w:sz w:val="20"/>
                                 <w:szCs w:val="20"/>
                               </w:rPr>
-                              <w:t>Vt = simplify((4*pi/</w:t>
-                            </w:r>
-                            <w:proofErr w:type="gramStart"/>
-                            <w:r>
-                              <w:rPr>
-                                <w:rFonts w:ascii="Menlo" w:eastAsia="Times New Roman" w:hAnsi="Menlo" w:cs="Menlo"/>
-                                <w:sz w:val="20"/>
-                                <w:szCs w:val="20"/>
-                              </w:rPr>
-                              <w:t>3)*</w:t>
-                            </w:r>
-                            <w:proofErr w:type="gramEnd"/>
-                            <w:r>
-                              <w:rPr>
-                                <w:rFonts w:ascii="Menlo" w:eastAsia="Times New Roman" w:hAnsi="Menlo" w:cs="Menlo"/>
-                                <w:sz w:val="20"/>
-                                <w:szCs w:val="20"/>
-                              </w:rPr>
-                              <w:t>(rt^3))</w:t>
+                              <w:t>Vt = simplify((4*pi/3)*(rt^3))</w:t>
                             </w:r>
                           </w:p>
                           <w:p>
@@ -6492,27 +5560,7 @@
                           <w:sz w:val="20"/>
                           <w:szCs w:val="20"/>
                         </w:rPr>
-                        <w:t>DE = diff(</w:t>
-                      </w:r>
-                      <w:proofErr w:type="spellStart"/>
-                      <w:proofErr w:type="gramStart"/>
-                      <w:r>
-                        <w:rPr>
-                          <w:rFonts w:ascii="Menlo" w:eastAsia="Times New Roman" w:hAnsi="Menlo" w:cs="Menlo"/>
-                          <w:sz w:val="20"/>
-                          <w:szCs w:val="20"/>
-                        </w:rPr>
-                        <w:t>r,t</w:t>
-                      </w:r>
-                      <w:proofErr w:type="spellEnd"/>
-                      <w:proofErr w:type="gramEnd"/>
-                      <w:r>
-                        <w:rPr>
-                          <w:rFonts w:ascii="Menlo" w:eastAsia="Times New Roman" w:hAnsi="Menlo" w:cs="Menlo"/>
-                          <w:sz w:val="20"/>
-                          <w:szCs w:val="20"/>
-                        </w:rPr>
-                        <w:t>) == a1 - b1*r;</w:t>
+                        <w:t>DE = diff(r,t) == a1 - b1*r;</w:t>
                       </w:r>
                     </w:p>
                     <w:p>
@@ -6555,35 +5603,7 @@
                           <w:sz w:val="20"/>
                           <w:szCs w:val="20"/>
                         </w:rPr>
-                        <w:t xml:space="preserve">rt = </w:t>
-                      </w:r>
-                      <w:proofErr w:type="spellStart"/>
-                      <w:proofErr w:type="gramStart"/>
-                      <w:r>
-                        <w:rPr>
-                          <w:rFonts w:ascii="Menlo" w:eastAsia="Times New Roman" w:hAnsi="Menlo" w:cs="Menlo"/>
-                          <w:sz w:val="20"/>
-                          <w:szCs w:val="20"/>
-                        </w:rPr>
-                        <w:t>dsolve</w:t>
-                      </w:r>
-                      <w:proofErr w:type="spellEnd"/>
-                      <w:r>
-                        <w:rPr>
-                          <w:rFonts w:ascii="Menlo" w:eastAsia="Times New Roman" w:hAnsi="Menlo" w:cs="Menlo"/>
-                          <w:sz w:val="20"/>
-                          <w:szCs w:val="20"/>
-                        </w:rPr>
-                        <w:t>(</w:t>
-                      </w:r>
-                      <w:proofErr w:type="gramEnd"/>
-                      <w:r>
-                        <w:rPr>
-                          <w:rFonts w:ascii="Menlo" w:eastAsia="Times New Roman" w:hAnsi="Menlo" w:cs="Menlo"/>
-                          <w:sz w:val="20"/>
-                          <w:szCs w:val="20"/>
-                        </w:rPr>
-                        <w:t>DE, r(0)==(3/(4*pi))^ (1/3) )</w:t>
+                        <w:t>rt = dsolve(DE, r(0)==(3/(4*pi))^ (1/3) )</w:t>
                       </w:r>
                       <w:r>
                         <w:rPr>
@@ -6634,25 +5654,7 @@
                           <w:sz w:val="20"/>
                           <w:szCs w:val="20"/>
                         </w:rPr>
-                        <w:t>Vt = simplify((4*pi/</w:t>
-                      </w:r>
-                      <w:proofErr w:type="gramStart"/>
-                      <w:r>
-                        <w:rPr>
-                          <w:rFonts w:ascii="Menlo" w:eastAsia="Times New Roman" w:hAnsi="Menlo" w:cs="Menlo"/>
-                          <w:sz w:val="20"/>
-                          <w:szCs w:val="20"/>
-                        </w:rPr>
-                        <w:t>3)*</w:t>
-                      </w:r>
-                      <w:proofErr w:type="gramEnd"/>
-                      <w:r>
-                        <w:rPr>
-                          <w:rFonts w:ascii="Menlo" w:eastAsia="Times New Roman" w:hAnsi="Menlo" w:cs="Menlo"/>
-                          <w:sz w:val="20"/>
-                          <w:szCs w:val="20"/>
-                        </w:rPr>
-                        <w:t>(rt^3))</w:t>
+                        <w:t>Vt = simplify((4*pi/3)*(rt^3))</w:t>
                       </w:r>
                     </w:p>
                     <w:p>
@@ -7188,27 +6190,7 @@
           <w:sz w:val="20"/>
           <w:szCs w:val="20"/>
         </w:rPr>
-        <w:t xml:space="preserve"> to receive full credit. You have one more day, to submit the lab (but with a small penalty), and then the window closes for </w:t>
-      </w:r>
-      <w:proofErr w:type="gramStart"/>
-      <w:r>
-        <w:rPr>
-          <w:rFonts w:ascii="Times New Roman" w:hAnsi="Times New Roman" w:cs="Times New Roman"/>
-          <w:color w:val="FF0000"/>
-          <w:sz w:val="20"/>
-          <w:szCs w:val="20"/>
-        </w:rPr>
-        <w:t>good</w:t>
-      </w:r>
-      <w:proofErr w:type="gramEnd"/>
-      <w:r>
-        <w:rPr>
-          <w:rFonts w:ascii="Times New Roman" w:hAnsi="Times New Roman" w:cs="Times New Roman"/>
-          <w:color w:val="FF0000"/>
-          <w:sz w:val="20"/>
-          <w:szCs w:val="20"/>
-        </w:rPr>
-        <w:t xml:space="preserve"> and your grade will be zero.</w:t>
+        <w:t xml:space="preserve"> to receive full credit. You have one more day, to submit the lab (but with a small penalty), and then the window closes for good and your grade will be zero.</w:t>
       </w:r>
     </w:p>
     <w:p>

</xml_diff>